<commit_message>
Added backup summary feature and improved real-time backup handling
</commit_message>
<xml_diff>
--- a/Source/Assignment No 1.docx
+++ b/Source/Assignment No 1.docx
@@ -3655,6 +3655,7 @@
         <w:t xml:space="preserve">    parts = </w:t>
       </w:r>
       <w:proofErr w:type="spellStart"/>
+      <w:proofErr w:type="gramStart"/>
       <w:r>
         <w:rPr>
           <w:rFonts w:ascii="Times New Roman" w:hAnsi="Times New Roman" w:cs="Times New Roman"/>
@@ -3664,49 +3665,104 @@
         <w:t>line.strip</w:t>
       </w:r>
       <w:proofErr w:type="spellEnd"/>
-      <w:r>
-        <w:rPr>
-          <w:rFonts w:ascii="Times New Roman" w:hAnsi="Times New Roman" w:cs="Times New Roman"/>
-          <w:sz w:val="28"/>
-          <w:szCs w:val="28"/>
-        </w:rPr>
-        <w:t>().split()</w:t>
-      </w:r>
-    </w:p>
-    <w:p>
-      <w:pPr>
-        <w:jc w:val="both"/>
-        <w:rPr>
-          <w:rFonts w:ascii="Times New Roman" w:hAnsi="Times New Roman" w:cs="Times New Roman"/>
-          <w:sz w:val="28"/>
-          <w:szCs w:val="28"/>
-        </w:rPr>
-      </w:pPr>
-      <w:r>
-        <w:rPr>
-          <w:rFonts w:ascii="Times New Roman" w:hAnsi="Times New Roman" w:cs="Times New Roman"/>
-          <w:sz w:val="28"/>
-          <w:szCs w:val="28"/>
-        </w:rPr>
-        <w:t xml:space="preserve">    if ':' in parts[0]:</w:t>
-      </w:r>
-    </w:p>
-    <w:p>
-      <w:pPr>
-        <w:jc w:val="both"/>
-        <w:rPr>
-          <w:rFonts w:ascii="Times New Roman" w:hAnsi="Times New Roman" w:cs="Times New Roman"/>
-          <w:sz w:val="28"/>
-          <w:szCs w:val="28"/>
-        </w:rPr>
-      </w:pPr>
-      <w:r>
-        <w:rPr>
-          <w:rFonts w:ascii="Times New Roman" w:hAnsi="Times New Roman" w:cs="Times New Roman"/>
-          <w:sz w:val="28"/>
-          <w:szCs w:val="28"/>
-        </w:rPr>
-        <w:t xml:space="preserve">        label = parts[0][:-1]</w:t>
+      <w:proofErr w:type="gramEnd"/>
+      <w:r>
+        <w:rPr>
+          <w:rFonts w:ascii="Times New Roman" w:hAnsi="Times New Roman" w:cs="Times New Roman"/>
+          <w:sz w:val="28"/>
+          <w:szCs w:val="28"/>
+        </w:rPr>
+        <w:t>(</w:t>
+      </w:r>
+      <w:proofErr w:type="gramStart"/>
+      <w:r>
+        <w:rPr>
+          <w:rFonts w:ascii="Times New Roman" w:hAnsi="Times New Roman" w:cs="Times New Roman"/>
+          <w:sz w:val="28"/>
+          <w:szCs w:val="28"/>
+        </w:rPr>
+        <w:t>).split</w:t>
+      </w:r>
+      <w:proofErr w:type="gramEnd"/>
+      <w:r>
+        <w:rPr>
+          <w:rFonts w:ascii="Times New Roman" w:hAnsi="Times New Roman" w:cs="Times New Roman"/>
+          <w:sz w:val="28"/>
+          <w:szCs w:val="28"/>
+        </w:rPr>
+        <w:t>()</w:t>
+      </w:r>
+    </w:p>
+    <w:p>
+      <w:pPr>
+        <w:jc w:val="both"/>
+        <w:rPr>
+          <w:rFonts w:ascii="Times New Roman" w:hAnsi="Times New Roman" w:cs="Times New Roman"/>
+          <w:sz w:val="28"/>
+          <w:szCs w:val="28"/>
+        </w:rPr>
+      </w:pPr>
+      <w:r>
+        <w:rPr>
+          <w:rFonts w:ascii="Times New Roman" w:hAnsi="Times New Roman" w:cs="Times New Roman"/>
+          <w:sz w:val="28"/>
+          <w:szCs w:val="28"/>
+        </w:rPr>
+        <w:t xml:space="preserve">    if ':' in </w:t>
+      </w:r>
+      <w:proofErr w:type="gramStart"/>
+      <w:r>
+        <w:rPr>
+          <w:rFonts w:ascii="Times New Roman" w:hAnsi="Times New Roman" w:cs="Times New Roman"/>
+          <w:sz w:val="28"/>
+          <w:szCs w:val="28"/>
+        </w:rPr>
+        <w:t>parts[</w:t>
+      </w:r>
+      <w:proofErr w:type="gramEnd"/>
+      <w:r>
+        <w:rPr>
+          <w:rFonts w:ascii="Times New Roman" w:hAnsi="Times New Roman" w:cs="Times New Roman"/>
+          <w:sz w:val="28"/>
+          <w:szCs w:val="28"/>
+        </w:rPr>
+        <w:t>0]:</w:t>
+      </w:r>
+    </w:p>
+    <w:p>
+      <w:pPr>
+        <w:jc w:val="both"/>
+        <w:rPr>
+          <w:rFonts w:ascii="Times New Roman" w:hAnsi="Times New Roman" w:cs="Times New Roman"/>
+          <w:sz w:val="28"/>
+          <w:szCs w:val="28"/>
+        </w:rPr>
+      </w:pPr>
+      <w:r>
+        <w:rPr>
+          <w:rFonts w:ascii="Times New Roman" w:hAnsi="Times New Roman" w:cs="Times New Roman"/>
+          <w:sz w:val="28"/>
+          <w:szCs w:val="28"/>
+        </w:rPr>
+        <w:t xml:space="preserve">        label = </w:t>
+      </w:r>
+      <w:proofErr w:type="gramStart"/>
+      <w:r>
+        <w:rPr>
+          <w:rFonts w:ascii="Times New Roman" w:hAnsi="Times New Roman" w:cs="Times New Roman"/>
+          <w:sz w:val="28"/>
+          <w:szCs w:val="28"/>
+        </w:rPr>
+        <w:t>parts[0][</w:t>
+      </w:r>
+      <w:proofErr w:type="gramEnd"/>
+      <w:r>
+        <w:rPr>
+          <w:rFonts w:ascii="Times New Roman" w:hAnsi="Times New Roman" w:cs="Times New Roman"/>
+          <w:sz w:val="28"/>
+          <w:szCs w:val="28"/>
+        </w:rPr>
+        <w:t>:-1]</w:t>
       </w:r>
     </w:p>
     <w:p>
@@ -3760,25 +3816,61 @@
           <w:sz w:val="28"/>
           <w:szCs w:val="28"/>
         </w:rPr>
-        <w:t xml:space="preserve">        parts = parts[1:]</w:t>
-      </w:r>
-    </w:p>
-    <w:p>
-      <w:pPr>
-        <w:jc w:val="both"/>
-        <w:rPr>
-          <w:rFonts w:ascii="Times New Roman" w:hAnsi="Times New Roman" w:cs="Times New Roman"/>
-          <w:sz w:val="28"/>
-          <w:szCs w:val="28"/>
-        </w:rPr>
-      </w:pPr>
-      <w:r>
-        <w:rPr>
-          <w:rFonts w:ascii="Times New Roman" w:hAnsi="Times New Roman" w:cs="Times New Roman"/>
-          <w:sz w:val="28"/>
-          <w:szCs w:val="28"/>
-        </w:rPr>
-        <w:t xml:space="preserve">    instruction = parts[0]</w:t>
+        <w:t xml:space="preserve">        parts = </w:t>
+      </w:r>
+      <w:proofErr w:type="gramStart"/>
+      <w:r>
+        <w:rPr>
+          <w:rFonts w:ascii="Times New Roman" w:hAnsi="Times New Roman" w:cs="Times New Roman"/>
+          <w:sz w:val="28"/>
+          <w:szCs w:val="28"/>
+        </w:rPr>
+        <w:t>parts[</w:t>
+      </w:r>
+      <w:proofErr w:type="gramEnd"/>
+      <w:r>
+        <w:rPr>
+          <w:rFonts w:ascii="Times New Roman" w:hAnsi="Times New Roman" w:cs="Times New Roman"/>
+          <w:sz w:val="28"/>
+          <w:szCs w:val="28"/>
+        </w:rPr>
+        <w:t>1:]</w:t>
+      </w:r>
+    </w:p>
+    <w:p>
+      <w:pPr>
+        <w:jc w:val="both"/>
+        <w:rPr>
+          <w:rFonts w:ascii="Times New Roman" w:hAnsi="Times New Roman" w:cs="Times New Roman"/>
+          <w:sz w:val="28"/>
+          <w:szCs w:val="28"/>
+        </w:rPr>
+      </w:pPr>
+      <w:r>
+        <w:rPr>
+          <w:rFonts w:ascii="Times New Roman" w:hAnsi="Times New Roman" w:cs="Times New Roman"/>
+          <w:sz w:val="28"/>
+          <w:szCs w:val="28"/>
+        </w:rPr>
+        <w:t xml:space="preserve">    instruction = </w:t>
+      </w:r>
+      <w:proofErr w:type="gramStart"/>
+      <w:r>
+        <w:rPr>
+          <w:rFonts w:ascii="Times New Roman" w:hAnsi="Times New Roman" w:cs="Times New Roman"/>
+          <w:sz w:val="28"/>
+          <w:szCs w:val="28"/>
+        </w:rPr>
+        <w:t>parts[</w:t>
+      </w:r>
+      <w:proofErr w:type="gramEnd"/>
+      <w:r>
+        <w:rPr>
+          <w:rFonts w:ascii="Times New Roman" w:hAnsi="Times New Roman" w:cs="Times New Roman"/>
+          <w:sz w:val="28"/>
+          <w:szCs w:val="28"/>
+        </w:rPr>
+        <w:t>0]</w:t>
       </w:r>
     </w:p>
     <w:p>
@@ -3799,6 +3891,7 @@
         <w:t xml:space="preserve">    </w:t>
       </w:r>
       <w:proofErr w:type="spellStart"/>
+      <w:proofErr w:type="gramStart"/>
       <w:r>
         <w:rPr>
           <w:rFonts w:ascii="Times New Roman" w:hAnsi="Times New Roman" w:cs="Times New Roman"/>
@@ -3808,31 +3901,68 @@
         <w:t>intermediate.append</w:t>
       </w:r>
       <w:proofErr w:type="spellEnd"/>
-      <w:r>
-        <w:rPr>
-          <w:rFonts w:ascii="Times New Roman" w:hAnsi="Times New Roman" w:cs="Times New Roman"/>
-          <w:sz w:val="28"/>
-          <w:szCs w:val="28"/>
-        </w:rPr>
-        <w:t>((hex(lc), ' '.join(parts)))</w:t>
-      </w:r>
-    </w:p>
-    <w:p>
-      <w:pPr>
-        <w:jc w:val="both"/>
-        <w:rPr>
-          <w:rFonts w:ascii="Times New Roman" w:hAnsi="Times New Roman" w:cs="Times New Roman"/>
-          <w:sz w:val="28"/>
-          <w:szCs w:val="28"/>
-        </w:rPr>
-      </w:pPr>
-      <w:r>
-        <w:rPr>
-          <w:rFonts w:ascii="Times New Roman" w:hAnsi="Times New Roman" w:cs="Times New Roman"/>
-          <w:sz w:val="28"/>
-          <w:szCs w:val="28"/>
-        </w:rPr>
-        <w:t xml:space="preserve">    lc += 2 if instruction == 'MVI' else 1  # Approximation</w:t>
+      <w:proofErr w:type="gramEnd"/>
+      <w:r>
+        <w:rPr>
+          <w:rFonts w:ascii="Times New Roman" w:hAnsi="Times New Roman" w:cs="Times New Roman"/>
+          <w:sz w:val="28"/>
+          <w:szCs w:val="28"/>
+        </w:rPr>
+        <w:t xml:space="preserve">((hex(lc), ' </w:t>
+      </w:r>
+      <w:proofErr w:type="gramStart"/>
+      <w:r>
+        <w:rPr>
+          <w:rFonts w:ascii="Times New Roman" w:hAnsi="Times New Roman" w:cs="Times New Roman"/>
+          <w:sz w:val="28"/>
+          <w:szCs w:val="28"/>
+        </w:rPr>
+        <w:t>'.join</w:t>
+      </w:r>
+      <w:proofErr w:type="gramEnd"/>
+      <w:r>
+        <w:rPr>
+          <w:rFonts w:ascii="Times New Roman" w:hAnsi="Times New Roman" w:cs="Times New Roman"/>
+          <w:sz w:val="28"/>
+          <w:szCs w:val="28"/>
+        </w:rPr>
+        <w:t>(parts)))</w:t>
+      </w:r>
+    </w:p>
+    <w:p>
+      <w:pPr>
+        <w:jc w:val="both"/>
+        <w:rPr>
+          <w:rFonts w:ascii="Times New Roman" w:hAnsi="Times New Roman" w:cs="Times New Roman"/>
+          <w:sz w:val="28"/>
+          <w:szCs w:val="28"/>
+        </w:rPr>
+      </w:pPr>
+      <w:r>
+        <w:rPr>
+          <w:rFonts w:ascii="Times New Roman" w:hAnsi="Times New Roman" w:cs="Times New Roman"/>
+          <w:sz w:val="28"/>
+          <w:szCs w:val="28"/>
+        </w:rPr>
+        <w:t xml:space="preserve">    lc += 2 if instruction == 'MVI' else </w:t>
+      </w:r>
+      <w:proofErr w:type="gramStart"/>
+      <w:r>
+        <w:rPr>
+          <w:rFonts w:ascii="Times New Roman" w:hAnsi="Times New Roman" w:cs="Times New Roman"/>
+          <w:sz w:val="28"/>
+          <w:szCs w:val="28"/>
+        </w:rPr>
+        <w:t>1  #</w:t>
+      </w:r>
+      <w:proofErr w:type="gramEnd"/>
+      <w:r>
+        <w:rPr>
+          <w:rFonts w:ascii="Times New Roman" w:hAnsi="Times New Roman" w:cs="Times New Roman"/>
+          <w:sz w:val="28"/>
+          <w:szCs w:val="28"/>
+        </w:rPr>
+        <w:t xml:space="preserve"> Approximation</w:t>
       </w:r>
     </w:p>
     <w:p>
@@ -3872,13 +4002,23 @@
           <w:szCs w:val="28"/>
         </w:rPr>
       </w:pPr>
-      <w:r>
-        <w:rPr>
-          <w:rFonts w:ascii="Times New Roman" w:hAnsi="Times New Roman" w:cs="Times New Roman"/>
-          <w:sz w:val="28"/>
-          <w:szCs w:val="28"/>
-        </w:rPr>
-        <w:t xml:space="preserve">print("Symbol Table:", </w:t>
+      <w:proofErr w:type="gramStart"/>
+      <w:r>
+        <w:rPr>
+          <w:rFonts w:ascii="Times New Roman" w:hAnsi="Times New Roman" w:cs="Times New Roman"/>
+          <w:sz w:val="28"/>
+          <w:szCs w:val="28"/>
+        </w:rPr>
+        <w:t>print(</w:t>
+      </w:r>
+      <w:proofErr w:type="gramEnd"/>
+      <w:r>
+        <w:rPr>
+          <w:rFonts w:ascii="Times New Roman" w:hAnsi="Times New Roman" w:cs="Times New Roman"/>
+          <w:sz w:val="28"/>
+          <w:szCs w:val="28"/>
+        </w:rPr>
+        <w:t xml:space="preserve">"Symbol Table:", </w:t>
       </w:r>
       <w:proofErr w:type="spellStart"/>
       <w:r>
@@ -4145,6 +4285,7 @@
         <w:t xml:space="preserve">    parts = </w:t>
       </w:r>
       <w:proofErr w:type="spellStart"/>
+      <w:proofErr w:type="gramStart"/>
       <w:r>
         <w:rPr>
           <w:rFonts w:ascii="Times New Roman" w:hAnsi="Times New Roman" w:cs="Times New Roman"/>
@@ -4154,6 +4295,7 @@
         <w:t>inst.split</w:t>
       </w:r>
       <w:proofErr w:type="spellEnd"/>
+      <w:proofErr w:type="gramEnd"/>
       <w:r>
         <w:rPr>
           <w:rFonts w:ascii="Times New Roman" w:hAnsi="Times New Roman" w:cs="Times New Roman"/>
@@ -4197,25 +4339,61 @@
           <w:sz w:val="28"/>
           <w:szCs w:val="28"/>
         </w:rPr>
-        <w:t>(parts[0])</w:t>
-      </w:r>
-    </w:p>
-    <w:p>
-      <w:pPr>
-        <w:jc w:val="both"/>
-        <w:rPr>
-          <w:rFonts w:ascii="Times New Roman" w:hAnsi="Times New Roman" w:cs="Times New Roman"/>
-          <w:sz w:val="28"/>
-          <w:szCs w:val="28"/>
-        </w:rPr>
-      </w:pPr>
-      <w:r>
-        <w:rPr>
-          <w:rFonts w:ascii="Times New Roman" w:hAnsi="Times New Roman" w:cs="Times New Roman"/>
-          <w:sz w:val="28"/>
-          <w:szCs w:val="28"/>
-        </w:rPr>
-        <w:t xml:space="preserve">    if parts[0] == "JNZ":</w:t>
+        <w:t>(</w:t>
+      </w:r>
+      <w:proofErr w:type="gramStart"/>
+      <w:r>
+        <w:rPr>
+          <w:rFonts w:ascii="Times New Roman" w:hAnsi="Times New Roman" w:cs="Times New Roman"/>
+          <w:sz w:val="28"/>
+          <w:szCs w:val="28"/>
+        </w:rPr>
+        <w:t>parts[</w:t>
+      </w:r>
+      <w:proofErr w:type="gramEnd"/>
+      <w:r>
+        <w:rPr>
+          <w:rFonts w:ascii="Times New Roman" w:hAnsi="Times New Roman" w:cs="Times New Roman"/>
+          <w:sz w:val="28"/>
+          <w:szCs w:val="28"/>
+        </w:rPr>
+        <w:t>0])</w:t>
+      </w:r>
+    </w:p>
+    <w:p>
+      <w:pPr>
+        <w:jc w:val="both"/>
+        <w:rPr>
+          <w:rFonts w:ascii="Times New Roman" w:hAnsi="Times New Roman" w:cs="Times New Roman"/>
+          <w:sz w:val="28"/>
+          <w:szCs w:val="28"/>
+        </w:rPr>
+      </w:pPr>
+      <w:r>
+        <w:rPr>
+          <w:rFonts w:ascii="Times New Roman" w:hAnsi="Times New Roman" w:cs="Times New Roman"/>
+          <w:sz w:val="28"/>
+          <w:szCs w:val="28"/>
+        </w:rPr>
+        <w:t xml:space="preserve">    if </w:t>
+      </w:r>
+      <w:proofErr w:type="gramStart"/>
+      <w:r>
+        <w:rPr>
+          <w:rFonts w:ascii="Times New Roman" w:hAnsi="Times New Roman" w:cs="Times New Roman"/>
+          <w:sz w:val="28"/>
+          <w:szCs w:val="28"/>
+        </w:rPr>
+        <w:t>parts[</w:t>
+      </w:r>
+      <w:proofErr w:type="gramEnd"/>
+      <w:r>
+        <w:rPr>
+          <w:rFonts w:ascii="Times New Roman" w:hAnsi="Times New Roman" w:cs="Times New Roman"/>
+          <w:sz w:val="28"/>
+          <w:szCs w:val="28"/>
+        </w:rPr>
+        <w:t>0] == "JNZ":</w:t>
       </w:r>
     </w:p>
     <w:p>
@@ -4251,7 +4429,25 @@
           <w:sz w:val="28"/>
           <w:szCs w:val="28"/>
         </w:rPr>
-        <w:t>[parts[1]], '04X')</w:t>
+        <w:t>[</w:t>
+      </w:r>
+      <w:proofErr w:type="gramStart"/>
+      <w:r>
+        <w:rPr>
+          <w:rFonts w:ascii="Times New Roman" w:hAnsi="Times New Roman" w:cs="Times New Roman"/>
+          <w:sz w:val="28"/>
+          <w:szCs w:val="28"/>
+        </w:rPr>
+        <w:t>parts[</w:t>
+      </w:r>
+      <w:proofErr w:type="gramEnd"/>
+      <w:r>
+        <w:rPr>
+          <w:rFonts w:ascii="Times New Roman" w:hAnsi="Times New Roman" w:cs="Times New Roman"/>
+          <w:sz w:val="28"/>
+          <w:szCs w:val="28"/>
+        </w:rPr>
+        <w:t>1]], '04X')</w:t>
       </w:r>
     </w:p>
     <w:p>
@@ -4287,7 +4483,43 @@
           <w:sz w:val="28"/>
           <w:szCs w:val="28"/>
         </w:rPr>
-        <w:t>}: {opcode} {address[2:]} {address[:2]}")</w:t>
+        <w:t>}: {opcode} {</w:t>
+      </w:r>
+      <w:proofErr w:type="gramStart"/>
+      <w:r>
+        <w:rPr>
+          <w:rFonts w:ascii="Times New Roman" w:hAnsi="Times New Roman" w:cs="Times New Roman"/>
+          <w:sz w:val="28"/>
+          <w:szCs w:val="28"/>
+        </w:rPr>
+        <w:t>address[</w:t>
+      </w:r>
+      <w:proofErr w:type="gramEnd"/>
+      <w:r>
+        <w:rPr>
+          <w:rFonts w:ascii="Times New Roman" w:hAnsi="Times New Roman" w:cs="Times New Roman"/>
+          <w:sz w:val="28"/>
+          <w:szCs w:val="28"/>
+        </w:rPr>
+        <w:t>2:]} {</w:t>
+      </w:r>
+      <w:proofErr w:type="gramStart"/>
+      <w:r>
+        <w:rPr>
+          <w:rFonts w:ascii="Times New Roman" w:hAnsi="Times New Roman" w:cs="Times New Roman"/>
+          <w:sz w:val="28"/>
+          <w:szCs w:val="28"/>
+        </w:rPr>
+        <w:t>address[</w:t>
+      </w:r>
+      <w:proofErr w:type="gramEnd"/>
+      <w:r>
+        <w:rPr>
+          <w:rFonts w:ascii="Times New Roman" w:hAnsi="Times New Roman" w:cs="Times New Roman"/>
+          <w:sz w:val="28"/>
+          <w:szCs w:val="28"/>
+        </w:rPr>
+        <w:t>:2]}")</w:t>
       </w:r>
     </w:p>
     <w:p>
@@ -4323,7 +4555,25 @@
           <w:sz w:val="28"/>
           <w:szCs w:val="28"/>
         </w:rPr>
-        <w:t xml:space="preserve"> parts[0] == "MVI":</w:t>
+        <w:t xml:space="preserve"> </w:t>
+      </w:r>
+      <w:proofErr w:type="gramStart"/>
+      <w:r>
+        <w:rPr>
+          <w:rFonts w:ascii="Times New Roman" w:hAnsi="Times New Roman" w:cs="Times New Roman"/>
+          <w:sz w:val="28"/>
+          <w:szCs w:val="28"/>
+        </w:rPr>
+        <w:t>parts[</w:t>
+      </w:r>
+      <w:proofErr w:type="gramEnd"/>
+      <w:r>
+        <w:rPr>
+          <w:rFonts w:ascii="Times New Roman" w:hAnsi="Times New Roman" w:cs="Times New Roman"/>
+          <w:sz w:val="28"/>
+          <w:szCs w:val="28"/>
+        </w:rPr>
+        <w:t>0] == "MVI":</w:t>
       </w:r>
     </w:p>
     <w:p>
@@ -4359,7 +4609,25 @@
           <w:sz w:val="28"/>
           <w:szCs w:val="28"/>
         </w:rPr>
-        <w:t>}: {opcode} {parts[2]}")</w:t>
+        <w:t>}: {opcode} {</w:t>
+      </w:r>
+      <w:proofErr w:type="gramStart"/>
+      <w:r>
+        <w:rPr>
+          <w:rFonts w:ascii="Times New Roman" w:hAnsi="Times New Roman" w:cs="Times New Roman"/>
+          <w:sz w:val="28"/>
+          <w:szCs w:val="28"/>
+        </w:rPr>
+        <w:t>parts[</w:t>
+      </w:r>
+      <w:proofErr w:type="gramEnd"/>
+      <w:r>
+        <w:rPr>
+          <w:rFonts w:ascii="Times New Roman" w:hAnsi="Times New Roman" w:cs="Times New Roman"/>
+          <w:sz w:val="28"/>
+          <w:szCs w:val="28"/>
+        </w:rPr>
+        <w:t>2]}")</w:t>
       </w:r>
     </w:p>
     <w:p>
@@ -4971,7 +5239,25 @@
           <w:sz w:val="28"/>
           <w:szCs w:val="28"/>
         </w:rPr>
-        <w:t>The design and implementation of a two-pass assembler provides deep insights into how microprocessors interpret assembly code. It helps bridge the gap between human-readable code and hardware-level instructions. The systematic approach of two passes ensures accurate, optimized, and bug-free object code generation—making it a vital component in microprocessor programming and embedded system development.</w:t>
+        <w:t xml:space="preserve">The design and implementation of a two-pass assembler </w:t>
+      </w:r>
+      <w:proofErr w:type="gramStart"/>
+      <w:r>
+        <w:rPr>
+          <w:rFonts w:ascii="Times New Roman" w:hAnsi="Times New Roman" w:cs="Times New Roman"/>
+          <w:sz w:val="28"/>
+          <w:szCs w:val="28"/>
+        </w:rPr>
+        <w:t>provides</w:t>
+      </w:r>
+      <w:proofErr w:type="gramEnd"/>
+      <w:r>
+        <w:rPr>
+          <w:rFonts w:ascii="Times New Roman" w:hAnsi="Times New Roman" w:cs="Times New Roman"/>
+          <w:sz w:val="28"/>
+          <w:szCs w:val="28"/>
+        </w:rPr>
+        <w:t xml:space="preserve"> deep insights into how microprocessors interpret assembly code. It helps bridge the gap between human-readable code and hardware-level instructions. The systematic approach of two passes ensures accurate, optimized, and bug-free object code generation—making it a vital component in microprocessor programming and embedded system development.</w:t>
       </w:r>
     </w:p>
     <w:p>

</xml_diff>